<commit_message>
improvements to model and updated readme
</commit_message>
<xml_diff>
--- a/resources/dm_model_steps.docx
+++ b/resources/dm_model_steps.docx
@@ -318,7 +318,25 @@
         <w:t xml:space="preserve">of </w:t>
       </w:r>
       <w:r>
-        <w:t>lags. I found 3 to 4 lags, depending on which dataset was run, produced the best results. The sigmoid activation function produced the best results. By iterating through different features, pulling them out of the model, found the following features hurt the model results: 'phdi','zndx', 'pmdi', 'cdd', 'sp01', 'sp02', 'sp03', 'sp06', 'sp09', 'sp12', 'sp24','tmin', 'tmax'.</w:t>
+        <w:t xml:space="preserve">lags. I found </w:t>
+      </w:r>
+      <w:r>
+        <w:t xml:space="preserve">1 </w:t>
+      </w:r>
+      <w:r>
+        <w:t>lag</w:t>
+      </w:r>
+      <w:r>
+        <w:t xml:space="preserve"> </w:t>
+      </w:r>
+      <w:r>
+        <w:t>produced the best results.</w:t>
+      </w:r>
+      <w:r>
+        <w:t xml:space="preserve"> I tried from 1 to 4 lags.</w:t>
+      </w:r>
+      <w:r>
+        <w:t xml:space="preserve"> The sigmoid activation function produced the best results. By iterating through different features, pulling them out of the model, found the following features hurt the model results: 'phdi','zndx', 'pmdi', 'cdd', 'sp01', 'sp02', 'sp03', 'sp06', 'sp09', 'sp12', 'sp24','tmin', 'tmax'.</w:t>
       </w:r>
       <w:r>
         <w:t xml:space="preserve"> Conversely the average temperature (tavg) and precipitation (pcp) positively contributed to the model. </w:t>

</xml_diff>